<commit_message>
First draft OOP code
</commit_message>
<xml_diff>
--- a/G00398795 - Enda Lynch - Project/Report/Report.docx
+++ b/G00398795 - Enda Lynch - Project/Report/Report.docx
@@ -54,21 +54,7 @@
         <w:rPr>
           <w:lang w:val="en-US"/>
         </w:rPr>
-        <w:t xml:space="preserve">The provided solution demonstrates the application of paradigms, specifically procedural programming and data manipulation using pandas, to process and analyze student performance data. The solution utilizes the Python programming language and the </w:t>
-      </w:r>
-      <w:proofErr w:type="gramStart"/>
-      <w:r>
-        <w:rPr>
-          <w:lang w:val="en-US"/>
-        </w:rPr>
-        <w:t>pandas</w:t>
-      </w:r>
-      <w:proofErr w:type="gramEnd"/>
-      <w:r>
-        <w:rPr>
-          <w:lang w:val="en-US"/>
-        </w:rPr>
-        <w:t xml:space="preserve"> library to perform calculations and generate </w:t>
+        <w:t xml:space="preserve">The provided solution demonstrates the application of paradigms, specifically procedural programming and data manipulation using pandas, to process and analyze student performance data. The solution utilizes the Python programming language and the pandas library to perform calculations and generate </w:t>
       </w:r>
       <w:r>
         <w:rPr>
@@ -241,23 +227,13 @@
         </w:rPr>
         <w:t xml:space="preserve">The solution iterates over the module columns to calculate the letter grade for each module. It uses a </w:t>
       </w:r>
-      <w:proofErr w:type="gramStart"/>
       <w:r>
         <w:rPr>
           <w:i/>
           <w:iCs/>
           <w:lang w:val="en-US"/>
         </w:rPr>
-        <w:t>for</w:t>
-      </w:r>
-      <w:proofErr w:type="gramEnd"/>
-      <w:r>
-        <w:rPr>
-          <w:i/>
-          <w:iCs/>
-          <w:lang w:val="en-US"/>
-        </w:rPr>
-        <w:t xml:space="preserve"> loop</w:t>
+        <w:t>for loop</w:t>
       </w:r>
       <w:r>
         <w:rPr>
@@ -681,21 +657,7 @@
         <w:rPr>
           <w:lang w:val="en-US"/>
         </w:rPr>
-        <w:t xml:space="preserve">The solution utilizes the </w:t>
-      </w:r>
-      <w:proofErr w:type="gramStart"/>
-      <w:r>
-        <w:rPr>
-          <w:lang w:val="en-US"/>
-        </w:rPr>
-        <w:t>pandas</w:t>
-      </w:r>
-      <w:proofErr w:type="gramEnd"/>
-      <w:r>
-        <w:rPr>
-          <w:lang w:val="en-US"/>
-        </w:rPr>
-        <w:t xml:space="preserve"> library to manipulate and analyze tabular data. Here are the key instances of data manipulation using pandas in the solution:</w:t>
+        <w:t>The solution utilizes the pandas library to manipulate and analyze tabular data. Here are the key instances of data manipulation using pandas in the solution:</w:t>
       </w:r>
     </w:p>
     <w:p>
@@ -736,43 +698,8 @@
         <w:rPr>
           <w:lang w:val="en-US"/>
         </w:rPr>
-        <w:t xml:space="preserve">The pandas </w:t>
-      </w:r>
-      <w:proofErr w:type="spellStart"/>
-      <w:r>
-        <w:rPr>
-          <w:lang w:val="en-US"/>
-        </w:rPr>
-        <w:t>read_csv</w:t>
-      </w:r>
-      <w:proofErr w:type="spellEnd"/>
-      <w:r>
-        <w:rPr>
-          <w:lang w:val="en-US"/>
-        </w:rPr>
-        <w:t xml:space="preserve"> function is used to read the input CSV file and create a </w:t>
-      </w:r>
-      <w:proofErr w:type="spellStart"/>
-      <w:r>
-        <w:rPr>
-          <w:lang w:val="en-US"/>
-        </w:rPr>
-        <w:t>DataFrame</w:t>
-      </w:r>
-      <w:proofErr w:type="spellEnd"/>
-      <w:r>
-        <w:rPr>
-          <w:lang w:val="en-US"/>
-        </w:rPr>
-        <w:t>. This allows for easy access and manipulation of the data in a tabular format.</w:t>
-      </w:r>
-    </w:p>
-    <w:p>
-      <w:pPr>
-        <w:rPr>
-          <w:lang w:val="en-US"/>
-        </w:rPr>
-      </w:pPr>
+        <w:t>The pandas read_csv function is used to read the input CSV file and create a DataFrame. This allows for easy access and manipulation of the data in a tabular format.</w:t>
+      </w:r>
     </w:p>
     <w:p>
       <w:pPr>
@@ -812,29 +739,8 @@
         <w:rPr>
           <w:lang w:val="en-US"/>
         </w:rPr>
-        <w:t xml:space="preserve">The solution creates new columns in the </w:t>
-      </w:r>
-      <w:proofErr w:type="spellStart"/>
-      <w:r>
-        <w:rPr>
-          <w:lang w:val="en-US"/>
-        </w:rPr>
-        <w:t>DataFrame</w:t>
-      </w:r>
-      <w:proofErr w:type="spellEnd"/>
-      <w:r>
-        <w:rPr>
-          <w:lang w:val="en-US"/>
-        </w:rPr>
-        <w:t xml:space="preserve"> to store the calculated letter grades for each module. It uses the apply method along with a lambda function to apply the grading logic to each mark in the module columns.</w:t>
-      </w:r>
-    </w:p>
-    <w:p>
-      <w:pPr>
-        <w:rPr>
-          <w:lang w:val="en-US"/>
-        </w:rPr>
-      </w:pPr>
+        <w:t>The solution creates new columns in the DataFrame to store the calculated letter grades for each module. It uses the apply method along with a lambda function to apply the grading logic to each mark in the module columns.</w:t>
+      </w:r>
     </w:p>
     <w:p>
       <w:pPr>
@@ -874,29 +780,8 @@
         <w:rPr>
           <w:lang w:val="en-US"/>
         </w:rPr>
-        <w:t xml:space="preserve">The solution calculates the GPA for each student by applying the GPA scale to the letter grades for each module. It uses pandas' </w:t>
-      </w:r>
-      <w:proofErr w:type="spellStart"/>
-      <w:r>
-        <w:rPr>
-          <w:lang w:val="en-US"/>
-        </w:rPr>
-        <w:t>applymap</w:t>
-      </w:r>
-      <w:proofErr w:type="spellEnd"/>
-      <w:r>
-        <w:rPr>
-          <w:lang w:val="en-US"/>
-        </w:rPr>
-        <w:t xml:space="preserve"> method to map the letter grades to their corresponding GPA values and then calculates the mean GPA across all modules for each student.</w:t>
-      </w:r>
-    </w:p>
-    <w:p>
-      <w:pPr>
-        <w:rPr>
-          <w:lang w:val="en-US"/>
-        </w:rPr>
-      </w:pPr>
+        <w:t>The solution calculates the GPA for each student by applying the GPA scale to the letter grades for each module. It uses pandas' applymap method to map the letter grades to their corresponding GPA values and then calculates the mean GPA across all modules for each student.</w:t>
+      </w:r>
     </w:p>
     <w:p>
       <w:pPr>
@@ -936,29 +821,8 @@
         <w:rPr>
           <w:lang w:val="en-US"/>
         </w:rPr>
-        <w:t xml:space="preserve">The solution calculates the overall GPA by taking the </w:t>
-      </w:r>
-      <w:proofErr w:type="gramStart"/>
-      <w:r>
-        <w:rPr>
-          <w:lang w:val="en-US"/>
-        </w:rPr>
-        <w:t>mean</w:t>
-      </w:r>
-      <w:proofErr w:type="gramEnd"/>
-      <w:r>
-        <w:rPr>
-          <w:lang w:val="en-US"/>
-        </w:rPr>
-        <w:t xml:space="preserve"> of all the calculated GPAs for each student.</w:t>
-      </w:r>
-    </w:p>
-    <w:p>
-      <w:pPr>
-        <w:rPr>
-          <w:lang w:val="en-US"/>
-        </w:rPr>
-      </w:pPr>
+        <w:t>The solution calculates the overall GPA by taking the mean of all the calculated GPAs for each student.</w:t>
+      </w:r>
     </w:p>
     <w:p>
       <w:pPr>
@@ -974,25 +838,11 @@
       </w:r>
     </w:p>
     <w:p>
-      <w:pPr>
-        <w:rPr>
-          <w:lang w:val="en-US"/>
-        </w:rPr>
-      </w:pPr>
-    </w:p>
-    <w:p>
-      <w:r>
-        <w:rPr>
-          <w:lang w:val="en-US"/>
-        </w:rPr>
-        <w:t xml:space="preserve">Data manipulation using pandas allows for easy handling and analysis of tabular data, simplifying complex operations and enhancing code readability. Overall, the solution demonstrates a structured </w:t>
-      </w:r>
-      <w:r>
-        <w:rPr>
-          <w:lang w:val="en-US"/>
-        </w:rPr>
-        <w:lastRenderedPageBreak/>
-        <w:t>and efficient approach to processing and analyzing student performance data, leveraging the strengths of procedural programming and pandas for effective problem-solving.</w:t>
+      <w:r>
+        <w:rPr>
+          <w:lang w:val="en-US"/>
+        </w:rPr>
+        <w:t>Data manipulation using pandas allows for easy handling and analysis of tabular data, simplifying complex operations and enhancing code readability. Overall, the solution demonstrates a structured and efficient approach to processing and analyzing student performance data, leveraging the strengths of procedural programming and pandas for effective problem-solving.</w:t>
       </w:r>
     </w:p>
     <w:sectPr>

</xml_diff>

<commit_message>
Add OOP Python Report and Start C Programming Data Extration and Live Mode
</commit_message>
<xml_diff>
--- a/G00398795 - Enda Lynch - Project/Report/Report.docx
+++ b/G00398795 - Enda Lynch - Project/Report/Report.docx
@@ -54,7 +54,21 @@
         <w:rPr>
           <w:lang w:val="en-US"/>
         </w:rPr>
-        <w:t xml:space="preserve">The provided solution demonstrates the application of paradigms, specifically procedural programming and data manipulation using pandas, to process and analyze student performance data. The solution utilizes the Python programming language and the pandas library to perform calculations and generate </w:t>
+        <w:t xml:space="preserve">The provided solution demonstrates the application of paradigms, specifically procedural programming and data manipulation using pandas, to process and analyze student performance data. The solution utilizes the Python programming language and the </w:t>
+      </w:r>
+      <w:proofErr w:type="gramStart"/>
+      <w:r>
+        <w:rPr>
+          <w:lang w:val="en-US"/>
+        </w:rPr>
+        <w:t>pandas</w:t>
+      </w:r>
+      <w:proofErr w:type="gramEnd"/>
+      <w:r>
+        <w:rPr>
+          <w:lang w:val="en-US"/>
+        </w:rPr>
+        <w:t xml:space="preserve"> library to perform calculations and generate </w:t>
       </w:r>
       <w:r>
         <w:rPr>
@@ -227,13 +241,23 @@
         </w:rPr>
         <w:t xml:space="preserve">The solution iterates over the module columns to calculate the letter grade for each module. It uses a </w:t>
       </w:r>
+      <w:proofErr w:type="gramStart"/>
       <w:r>
         <w:rPr>
           <w:i/>
           <w:iCs/>
           <w:lang w:val="en-US"/>
         </w:rPr>
-        <w:t>for loop</w:t>
+        <w:t>for</w:t>
+      </w:r>
+      <w:proofErr w:type="gramEnd"/>
+      <w:r>
+        <w:rPr>
+          <w:i/>
+          <w:iCs/>
+          <w:lang w:val="en-US"/>
+        </w:rPr>
+        <w:t xml:space="preserve"> loop</w:t>
       </w:r>
       <w:r>
         <w:rPr>
@@ -343,272 +367,8 @@
     <w:p>
       <w:pPr>
         <w:rPr>
-          <w:lang w:val="en-US"/>
-        </w:rPr>
-      </w:pPr>
-    </w:p>
-    <w:p>
-      <w:pPr>
-        <w:rPr>
-          <w:lang w:val="en-US"/>
-        </w:rPr>
-      </w:pPr>
-    </w:p>
-    <w:p>
-      <w:pPr>
-        <w:rPr>
-          <w:lang w:val="en-US"/>
-        </w:rPr>
-      </w:pPr>
-    </w:p>
-    <w:p>
-      <w:pPr>
-        <w:rPr>
-          <w:lang w:val="en-US"/>
-        </w:rPr>
-      </w:pPr>
-    </w:p>
-    <w:p>
-      <w:pPr>
-        <w:rPr>
-          <w:lang w:val="en-US"/>
-        </w:rPr>
-      </w:pPr>
-    </w:p>
-    <w:p>
-      <w:pPr>
-        <w:rPr>
-          <w:lang w:val="en-US"/>
-        </w:rPr>
-      </w:pPr>
-    </w:p>
-    <w:p>
-      <w:pPr>
-        <w:rPr>
-          <w:lang w:val="en-US"/>
-        </w:rPr>
-      </w:pPr>
-    </w:p>
-    <w:p>
-      <w:pPr>
-        <w:rPr>
-          <w:lang w:val="en-US"/>
-        </w:rPr>
-      </w:pPr>
-    </w:p>
-    <w:p>
-      <w:pPr>
-        <w:rPr>
-          <w:lang w:val="en-US"/>
-        </w:rPr>
-      </w:pPr>
-    </w:p>
-    <w:p>
-      <w:pPr>
-        <w:rPr>
-          <w:lang w:val="en-US"/>
-        </w:rPr>
-      </w:pPr>
-    </w:p>
-    <w:p>
-      <w:pPr>
-        <w:rPr>
-          <w:lang w:val="en-US"/>
-        </w:rPr>
-      </w:pPr>
-    </w:p>
-    <w:p>
-      <w:pPr>
-        <w:rPr>
-          <w:lang w:val="en-US"/>
-        </w:rPr>
-      </w:pPr>
-    </w:p>
-    <w:p>
-      <w:pPr>
-        <w:rPr>
-          <w:lang w:val="en-US"/>
-        </w:rPr>
-      </w:pPr>
-    </w:p>
-    <w:p>
-      <w:pPr>
-        <w:rPr>
-          <w:lang w:val="en-US"/>
-        </w:rPr>
-      </w:pPr>
-    </w:p>
-    <w:p>
-      <w:pPr>
-        <w:rPr>
-          <w:lang w:val="en-US"/>
-        </w:rPr>
-      </w:pPr>
-    </w:p>
-    <w:p>
-      <w:pPr>
-        <w:rPr>
-          <w:lang w:val="en-US"/>
-        </w:rPr>
-      </w:pPr>
-    </w:p>
-    <w:p>
-      <w:pPr>
-        <w:rPr>
-          <w:lang w:val="en-US"/>
-        </w:rPr>
-      </w:pPr>
-    </w:p>
-    <w:p>
-      <w:pPr>
-        <w:rPr>
-          <w:lang w:val="en-US"/>
-        </w:rPr>
-      </w:pPr>
-    </w:p>
-    <w:p>
-      <w:pPr>
-        <w:rPr>
-          <w:lang w:val="en-US"/>
-        </w:rPr>
-      </w:pPr>
-    </w:p>
-    <w:p>
-      <w:pPr>
-        <w:rPr>
-          <w:lang w:val="en-US"/>
-        </w:rPr>
-      </w:pPr>
-    </w:p>
-    <w:p>
-      <w:pPr>
-        <w:rPr>
-          <w:lang w:val="en-US"/>
-        </w:rPr>
-      </w:pPr>
-    </w:p>
-    <w:p>
-      <w:pPr>
-        <w:rPr>
-          <w:lang w:val="en-US"/>
-        </w:rPr>
-      </w:pPr>
-    </w:p>
-    <w:p>
-      <w:pPr>
-        <w:rPr>
-          <w:lang w:val="en-US"/>
-        </w:rPr>
-      </w:pPr>
-    </w:p>
-    <w:p>
-      <w:pPr>
-        <w:rPr>
-          <w:lang w:val="en-US"/>
-        </w:rPr>
-      </w:pPr>
-    </w:p>
-    <w:p>
-      <w:pPr>
-        <w:rPr>
-          <w:lang w:val="en-US"/>
-        </w:rPr>
-      </w:pPr>
-    </w:p>
-    <w:p>
-      <w:pPr>
-        <w:rPr>
-          <w:lang w:val="en-US"/>
-        </w:rPr>
-      </w:pPr>
-    </w:p>
-    <w:p>
-      <w:pPr>
-        <w:rPr>
-          <w:lang w:val="en-US"/>
-        </w:rPr>
-      </w:pPr>
-    </w:p>
-    <w:p>
-      <w:pPr>
-        <w:rPr>
-          <w:lang w:val="en-US"/>
-        </w:rPr>
-      </w:pPr>
-    </w:p>
-    <w:p>
-      <w:pPr>
-        <w:rPr>
-          <w:lang w:val="en-US"/>
-        </w:rPr>
-      </w:pPr>
-    </w:p>
-    <w:p>
-      <w:pPr>
-        <w:rPr>
-          <w:lang w:val="en-US"/>
-        </w:rPr>
-      </w:pPr>
-    </w:p>
-    <w:p>
-      <w:pPr>
-        <w:rPr>
-          <w:lang w:val="en-US"/>
-        </w:rPr>
-      </w:pPr>
-    </w:p>
-    <w:p>
-      <w:pPr>
-        <w:rPr>
-          <w:lang w:val="en-US"/>
-        </w:rPr>
-      </w:pPr>
-    </w:p>
-    <w:p>
-      <w:pPr>
-        <w:rPr>
-          <w:lang w:val="en-US"/>
-        </w:rPr>
-      </w:pPr>
-    </w:p>
-    <w:p>
-      <w:pPr>
-        <w:rPr>
-          <w:lang w:val="en-US"/>
-        </w:rPr>
-      </w:pPr>
-    </w:p>
-    <w:p>
-      <w:pPr>
-        <w:rPr>
-          <w:lang w:val="en-US"/>
-        </w:rPr>
-      </w:pPr>
-    </w:p>
-    <w:p>
-      <w:pPr>
-        <w:rPr>
-          <w:lang w:val="en-US"/>
-        </w:rPr>
-      </w:pPr>
-    </w:p>
-    <w:p>
-      <w:pPr>
-        <w:rPr>
-          <w:lang w:val="en-US"/>
-        </w:rPr>
-      </w:pPr>
-    </w:p>
-    <w:p>
-      <w:pPr>
-        <w:rPr>
-          <w:lang w:val="en-US"/>
-        </w:rPr>
-      </w:pPr>
-    </w:p>
-    <w:p>
-      <w:pPr>
-        <w:rPr>
+          <w:b/>
+          <w:bCs/>
           <w:sz w:val="28"/>
           <w:szCs w:val="28"/>
           <w:u w:val="single"/>
@@ -624,7 +384,8 @@
           <w:u w:val="single"/>
           <w:lang w:val="en-US"/>
         </w:rPr>
-        <w:t>Data Manipulation using pandas</w:t>
+        <w:lastRenderedPageBreak/>
+        <w:t>Object Orientated</w:t>
       </w:r>
       <w:r>
         <w:rPr>
@@ -635,29 +396,725 @@
           <w:u w:val="single"/>
           <w:lang w:val="en-US"/>
         </w:rPr>
-        <w:t xml:space="preserve"> (Extra Procedural)</w:t>
-      </w:r>
-      <w:r>
-        <w:rPr>
+        <w:t xml:space="preserve"> Programming</w:t>
+      </w:r>
+      <w:r>
+        <w:rPr>
+          <w:b/>
+          <w:bCs/>
           <w:sz w:val="28"/>
           <w:szCs w:val="28"/>
           <w:u w:val="single"/>
           <w:lang w:val="en-US"/>
         </w:rPr>
+        <w:t xml:space="preserve"> (OOP)</w:t>
+      </w:r>
+      <w:r>
+        <w:rPr>
+          <w:b/>
+          <w:bCs/>
+          <w:sz w:val="28"/>
+          <w:szCs w:val="28"/>
+          <w:u w:val="single"/>
+          <w:lang w:val="en-US"/>
+        </w:rPr>
         <w:t>:</w:t>
       </w:r>
     </w:p>
     <w:p>
       <w:pPr>
         <w:rPr>
-          <w:lang w:val="en-US"/>
-        </w:rPr>
-      </w:pPr>
-      <w:r>
-        <w:rPr>
-          <w:lang w:val="en-US"/>
-        </w:rPr>
-        <w:t>The solution utilizes the pandas library to manipulate and analyze tabular data. Here are the key instances of data manipulation using pandas in the solution:</w:t>
+          <w:b/>
+          <w:bCs/>
+          <w:u w:val="single"/>
+          <w:lang w:val="en-US"/>
+        </w:rPr>
+      </w:pPr>
+      <w:r>
+        <w:rPr>
+          <w:b/>
+          <w:bCs/>
+          <w:u w:val="single"/>
+          <w:lang w:val="en-US"/>
+        </w:rPr>
+        <w:t>Introduction:</w:t>
+      </w:r>
+    </w:p>
+    <w:p>
+      <w:pPr>
+        <w:rPr>
+          <w:lang w:val="en-US"/>
+        </w:rPr>
+      </w:pPr>
+      <w:r>
+        <w:rPr>
+          <w:lang w:val="en-US"/>
+        </w:rPr>
+        <w:t>T</w:t>
+      </w:r>
+      <w:r>
+        <w:rPr>
+          <w:lang w:val="en-US"/>
+        </w:rPr>
+        <w:t>his code includes elements of Object-Oriented Programming (OOP) in C. Although C is not a pure object-oriented language, it is possible to implement certain concepts of OOP using struct and function compositions.</w:t>
+      </w:r>
+    </w:p>
+    <w:p>
+      <w:pPr>
+        <w:rPr>
+          <w:lang w:val="en-US"/>
+        </w:rPr>
+      </w:pPr>
+      <w:r>
+        <w:rPr>
+          <w:lang w:val="en-US"/>
+        </w:rPr>
+        <w:t xml:space="preserve">In the given code, the structures </w:t>
+      </w:r>
+      <w:proofErr w:type="spellStart"/>
+      <w:r>
+        <w:rPr>
+          <w:lang w:val="en-US"/>
+        </w:rPr>
+        <w:t>GPA_Scale</w:t>
+      </w:r>
+      <w:proofErr w:type="spellEnd"/>
+      <w:r>
+        <w:rPr>
+          <w:lang w:val="en-US"/>
+        </w:rPr>
+        <w:t>, Module, and Student represent objects with their respective attributes and behaviors. These structures encapsulate data and related functions.</w:t>
+      </w:r>
+    </w:p>
+    <w:p>
+      <w:pPr>
+        <w:rPr>
+          <w:b/>
+          <w:bCs/>
+          <w:lang w:val="en-US"/>
+        </w:rPr>
+      </w:pPr>
+      <w:r>
+        <w:rPr>
+          <w:b/>
+          <w:bCs/>
+          <w:lang w:val="en-US"/>
+        </w:rPr>
+        <w:t>The code also demonstrates the following key concepts of OOP:</w:t>
+      </w:r>
+    </w:p>
+    <w:p>
+      <w:pPr>
+        <w:rPr>
+          <w:lang w:val="en-US"/>
+        </w:rPr>
+      </w:pPr>
+      <w:r>
+        <w:rPr>
+          <w:b/>
+          <w:bCs/>
+          <w:u w:val="single"/>
+          <w:lang w:val="en-US"/>
+        </w:rPr>
+        <w:t>Encapsulation:</w:t>
+      </w:r>
+      <w:r>
+        <w:rPr>
+          <w:lang w:val="en-US"/>
+        </w:rPr>
+        <w:t xml:space="preserve"> The structures (</w:t>
+      </w:r>
+      <w:proofErr w:type="spellStart"/>
+      <w:r>
+        <w:rPr>
+          <w:lang w:val="en-US"/>
+        </w:rPr>
+        <w:t>GPA_Scale</w:t>
+      </w:r>
+      <w:proofErr w:type="spellEnd"/>
+      <w:r>
+        <w:rPr>
+          <w:lang w:val="en-US"/>
+        </w:rPr>
+        <w:t>, Module, and Student) encapsulate data and related functions together, keeping them organized and self-contained.</w:t>
+      </w:r>
+    </w:p>
+    <w:p>
+      <w:pPr>
+        <w:rPr>
+          <w:lang w:val="en-US"/>
+        </w:rPr>
+      </w:pPr>
+      <w:r>
+        <w:rPr>
+          <w:b/>
+          <w:bCs/>
+          <w:u w:val="single"/>
+          <w:lang w:val="en-US"/>
+        </w:rPr>
+        <w:t xml:space="preserve">Abstraction: </w:t>
+      </w:r>
+      <w:r>
+        <w:rPr>
+          <w:lang w:val="en-US"/>
+        </w:rPr>
+        <w:t>The structures hide their internal implementation details from the outside world. The user interacts with these structures through well-defined functions (</w:t>
+      </w:r>
+      <w:proofErr w:type="spellStart"/>
+      <w:r>
+        <w:rPr>
+          <w:lang w:val="en-US"/>
+        </w:rPr>
+        <w:t>calculate_letter_grade</w:t>
+      </w:r>
+      <w:proofErr w:type="spellEnd"/>
+      <w:r>
+        <w:rPr>
+          <w:lang w:val="en-US"/>
+        </w:rPr>
+        <w:t xml:space="preserve">, </w:t>
+      </w:r>
+      <w:proofErr w:type="spellStart"/>
+      <w:r>
+        <w:rPr>
+          <w:lang w:val="en-US"/>
+        </w:rPr>
+        <w:t>calculate_gpa</w:t>
+      </w:r>
+      <w:proofErr w:type="spellEnd"/>
+      <w:r>
+        <w:rPr>
+          <w:lang w:val="en-US"/>
+        </w:rPr>
+        <w:t xml:space="preserve">, </w:t>
+      </w:r>
+      <w:proofErr w:type="spellStart"/>
+      <w:r>
+        <w:rPr>
+          <w:lang w:val="en-US"/>
+        </w:rPr>
+        <w:t>calculate_highest_scoring_module</w:t>
+      </w:r>
+      <w:proofErr w:type="spellEnd"/>
+      <w:r>
+        <w:rPr>
+          <w:lang w:val="en-US"/>
+        </w:rPr>
+        <w:t xml:space="preserve">, and </w:t>
+      </w:r>
+      <w:proofErr w:type="spellStart"/>
+      <w:r>
+        <w:rPr>
+          <w:lang w:val="en-US"/>
+        </w:rPr>
+        <w:t>process_data</w:t>
+      </w:r>
+      <w:proofErr w:type="spellEnd"/>
+      <w:r>
+        <w:rPr>
+          <w:lang w:val="en-US"/>
+        </w:rPr>
+        <w:t>) without needing to know the underlying implementation.</w:t>
+      </w:r>
+    </w:p>
+    <w:p>
+      <w:pPr>
+        <w:rPr>
+          <w:lang w:val="en-US"/>
+        </w:rPr>
+      </w:pPr>
+      <w:r>
+        <w:rPr>
+          <w:b/>
+          <w:bCs/>
+          <w:u w:val="single"/>
+          <w:lang w:val="en-US"/>
+        </w:rPr>
+        <w:t>Data Hiding:</w:t>
+      </w:r>
+      <w:r>
+        <w:rPr>
+          <w:lang w:val="en-US"/>
+        </w:rPr>
+        <w:t xml:space="preserve"> The member variables of the structures (</w:t>
+      </w:r>
+      <w:proofErr w:type="spellStart"/>
+      <w:r>
+        <w:rPr>
+          <w:lang w:val="en-US"/>
+        </w:rPr>
+        <w:t>GPA_Scale</w:t>
+      </w:r>
+      <w:proofErr w:type="spellEnd"/>
+      <w:r>
+        <w:rPr>
+          <w:lang w:val="en-US"/>
+        </w:rPr>
+        <w:t xml:space="preserve">, Module, and Student) are declared with the private access modifier by default in C, preventing direct access from outside the structure. Functions like </w:t>
+      </w:r>
+      <w:proofErr w:type="spellStart"/>
+      <w:r>
+        <w:rPr>
+          <w:lang w:val="en-US"/>
+        </w:rPr>
+        <w:t>calculate_letter_grade</w:t>
+      </w:r>
+      <w:proofErr w:type="spellEnd"/>
+      <w:r>
+        <w:rPr>
+          <w:lang w:val="en-US"/>
+        </w:rPr>
+        <w:t xml:space="preserve"> and </w:t>
+      </w:r>
+      <w:proofErr w:type="spellStart"/>
+      <w:r>
+        <w:rPr>
+          <w:lang w:val="en-US"/>
+        </w:rPr>
+        <w:t>calculate_gpa</w:t>
+      </w:r>
+      <w:proofErr w:type="spellEnd"/>
+      <w:r>
+        <w:rPr>
+          <w:lang w:val="en-US"/>
+        </w:rPr>
+        <w:t xml:space="preserve"> provide an interface to modify and access the data in a controlled manner.</w:t>
+      </w:r>
+    </w:p>
+    <w:p>
+      <w:pPr>
+        <w:rPr>
+          <w:lang w:val="en-US"/>
+        </w:rPr>
+      </w:pPr>
+      <w:r>
+        <w:rPr>
+          <w:b/>
+          <w:bCs/>
+          <w:u w:val="single"/>
+          <w:lang w:val="en-US"/>
+        </w:rPr>
+        <w:t>Modularity:</w:t>
+      </w:r>
+      <w:r>
+        <w:rPr>
+          <w:lang w:val="en-US"/>
+        </w:rPr>
+        <w:t xml:space="preserve"> The code is divided into smaller functions, each responsible for a specific task. This promotes modularity, reusability, and easier maintenance.</w:t>
+      </w:r>
+    </w:p>
+    <w:p>
+      <w:pPr>
+        <w:rPr>
+          <w:lang w:val="en-US"/>
+        </w:rPr>
+      </w:pPr>
+    </w:p>
+    <w:p>
+      <w:pPr>
+        <w:rPr>
+          <w:lang w:val="en-US"/>
+        </w:rPr>
+      </w:pPr>
+      <w:r>
+        <w:rPr>
+          <w:b/>
+          <w:bCs/>
+          <w:u w:val="single"/>
+          <w:lang w:val="en-US"/>
+        </w:rPr>
+        <w:t>NB.</w:t>
+      </w:r>
+      <w:r>
+        <w:rPr>
+          <w:b/>
+          <w:bCs/>
+          <w:u w:val="single"/>
+          <w:lang w:val="en-US"/>
+        </w:rPr>
+        <w:t>:</w:t>
+      </w:r>
+      <w:r>
+        <w:rPr>
+          <w:lang w:val="en-US"/>
+        </w:rPr>
+        <w:t xml:space="preserve"> I</w:t>
+      </w:r>
+      <w:r>
+        <w:rPr>
+          <w:lang w:val="en-US"/>
+        </w:rPr>
+        <w:t>t's important to note that this code does not utilize concepts such as inheritance or polymorphism, which are commonly associated with OOP.</w:t>
+      </w:r>
+    </w:p>
+    <w:p>
+      <w:pPr>
+        <w:rPr>
+          <w:lang w:val="en-US"/>
+        </w:rPr>
+      </w:pPr>
+    </w:p>
+    <w:p>
+      <w:pPr>
+        <w:rPr>
+          <w:lang w:val="en-US"/>
+        </w:rPr>
+      </w:pPr>
+    </w:p>
+    <w:p>
+      <w:pPr>
+        <w:rPr>
+          <w:lang w:val="en-US"/>
+        </w:rPr>
+      </w:pPr>
+    </w:p>
+    <w:p>
+      <w:pPr>
+        <w:rPr>
+          <w:lang w:val="en-US"/>
+        </w:rPr>
+      </w:pPr>
+    </w:p>
+    <w:p>
+      <w:pPr>
+        <w:rPr>
+          <w:lang w:val="en-US"/>
+        </w:rPr>
+      </w:pPr>
+    </w:p>
+    <w:p>
+      <w:pPr>
+        <w:rPr>
+          <w:lang w:val="en-US"/>
+        </w:rPr>
+      </w:pPr>
+    </w:p>
+    <w:p>
+      <w:pPr>
+        <w:rPr>
+          <w:lang w:val="en-US"/>
+        </w:rPr>
+      </w:pPr>
+    </w:p>
+    <w:p>
+      <w:pPr>
+        <w:rPr>
+          <w:lang w:val="en-US"/>
+        </w:rPr>
+      </w:pPr>
+    </w:p>
+    <w:p>
+      <w:pPr>
+        <w:rPr>
+          <w:lang w:val="en-US"/>
+        </w:rPr>
+      </w:pPr>
+    </w:p>
+    <w:p>
+      <w:pPr>
+        <w:rPr>
+          <w:lang w:val="en-US"/>
+        </w:rPr>
+      </w:pPr>
+    </w:p>
+    <w:p>
+      <w:pPr>
+        <w:rPr>
+          <w:lang w:val="en-US"/>
+        </w:rPr>
+      </w:pPr>
+    </w:p>
+    <w:p>
+      <w:pPr>
+        <w:rPr>
+          <w:lang w:val="en-US"/>
+        </w:rPr>
+      </w:pPr>
+    </w:p>
+    <w:p>
+      <w:pPr>
+        <w:rPr>
+          <w:lang w:val="en-US"/>
+        </w:rPr>
+      </w:pPr>
+    </w:p>
+    <w:p>
+      <w:pPr>
+        <w:rPr>
+          <w:lang w:val="en-US"/>
+        </w:rPr>
+      </w:pPr>
+    </w:p>
+    <w:p>
+      <w:pPr>
+        <w:rPr>
+          <w:lang w:val="en-US"/>
+        </w:rPr>
+      </w:pPr>
+    </w:p>
+    <w:p>
+      <w:pPr>
+        <w:rPr>
+          <w:lang w:val="en-US"/>
+        </w:rPr>
+      </w:pPr>
+    </w:p>
+    <w:p>
+      <w:pPr>
+        <w:rPr>
+          <w:lang w:val="en-US"/>
+        </w:rPr>
+      </w:pPr>
+    </w:p>
+    <w:p>
+      <w:pPr>
+        <w:rPr>
+          <w:lang w:val="en-US"/>
+        </w:rPr>
+      </w:pPr>
+    </w:p>
+    <w:p>
+      <w:pPr>
+        <w:rPr>
+          <w:lang w:val="en-US"/>
+        </w:rPr>
+      </w:pPr>
+    </w:p>
+    <w:p>
+      <w:pPr>
+        <w:rPr>
+          <w:lang w:val="en-US"/>
+        </w:rPr>
+      </w:pPr>
+    </w:p>
+    <w:p>
+      <w:pPr>
+        <w:rPr>
+          <w:lang w:val="en-US"/>
+        </w:rPr>
+      </w:pPr>
+    </w:p>
+    <w:p>
+      <w:pPr>
+        <w:rPr>
+          <w:lang w:val="en-US"/>
+        </w:rPr>
+      </w:pPr>
+    </w:p>
+    <w:p>
+      <w:pPr>
+        <w:rPr>
+          <w:lang w:val="en-US"/>
+        </w:rPr>
+      </w:pPr>
+    </w:p>
+    <w:p>
+      <w:pPr>
+        <w:rPr>
+          <w:lang w:val="en-US"/>
+        </w:rPr>
+      </w:pPr>
+    </w:p>
+    <w:p>
+      <w:pPr>
+        <w:rPr>
+          <w:lang w:val="en-US"/>
+        </w:rPr>
+      </w:pPr>
+    </w:p>
+    <w:p>
+      <w:pPr>
+        <w:rPr>
+          <w:lang w:val="en-US"/>
+        </w:rPr>
+      </w:pPr>
+    </w:p>
+    <w:p>
+      <w:pPr>
+        <w:rPr>
+          <w:lang w:val="en-US"/>
+        </w:rPr>
+      </w:pPr>
+    </w:p>
+    <w:p>
+      <w:pPr>
+        <w:rPr>
+          <w:lang w:val="en-US"/>
+        </w:rPr>
+      </w:pPr>
+    </w:p>
+    <w:p>
+      <w:pPr>
+        <w:rPr>
+          <w:lang w:val="en-US"/>
+        </w:rPr>
+      </w:pPr>
+    </w:p>
+    <w:p>
+      <w:pPr>
+        <w:rPr>
+          <w:lang w:val="en-US"/>
+        </w:rPr>
+      </w:pPr>
+    </w:p>
+    <w:p>
+      <w:pPr>
+        <w:rPr>
+          <w:lang w:val="en-US"/>
+        </w:rPr>
+      </w:pPr>
+    </w:p>
+    <w:p>
+      <w:pPr>
+        <w:rPr>
+          <w:lang w:val="en-US"/>
+        </w:rPr>
+      </w:pPr>
+    </w:p>
+    <w:p>
+      <w:pPr>
+        <w:rPr>
+          <w:lang w:val="en-US"/>
+        </w:rPr>
+      </w:pPr>
+    </w:p>
+    <w:p>
+      <w:pPr>
+        <w:rPr>
+          <w:lang w:val="en-US"/>
+        </w:rPr>
+      </w:pPr>
+    </w:p>
+    <w:p>
+      <w:pPr>
+        <w:rPr>
+          <w:lang w:val="en-US"/>
+        </w:rPr>
+      </w:pPr>
+    </w:p>
+    <w:p>
+      <w:pPr>
+        <w:rPr>
+          <w:lang w:val="en-US"/>
+        </w:rPr>
+      </w:pPr>
+    </w:p>
+    <w:p>
+      <w:pPr>
+        <w:rPr>
+          <w:lang w:val="en-US"/>
+        </w:rPr>
+      </w:pPr>
+    </w:p>
+    <w:p>
+      <w:pPr>
+        <w:rPr>
+          <w:lang w:val="en-US"/>
+        </w:rPr>
+      </w:pPr>
+    </w:p>
+    <w:p>
+      <w:pPr>
+        <w:rPr>
+          <w:lang w:val="en-US"/>
+        </w:rPr>
+      </w:pPr>
+    </w:p>
+    <w:p>
+      <w:pPr>
+        <w:rPr>
+          <w:lang w:val="en-US"/>
+        </w:rPr>
+      </w:pPr>
+    </w:p>
+    <w:p>
+      <w:pPr>
+        <w:rPr>
+          <w:lang w:val="en-US"/>
+        </w:rPr>
+      </w:pPr>
+    </w:p>
+    <w:p>
+      <w:pPr>
+        <w:rPr>
+          <w:lang w:val="en-US"/>
+        </w:rPr>
+      </w:pPr>
+    </w:p>
+    <w:p>
+      <w:pPr>
+        <w:rPr>
+          <w:lang w:val="en-US"/>
+        </w:rPr>
+      </w:pPr>
+    </w:p>
+    <w:p>
+      <w:pPr>
+        <w:rPr>
+          <w:sz w:val="28"/>
+          <w:szCs w:val="28"/>
+          <w:u w:val="single"/>
+          <w:lang w:val="en-US"/>
+        </w:rPr>
+      </w:pPr>
+      <w:r>
+        <w:rPr>
+          <w:b/>
+          <w:bCs/>
+          <w:sz w:val="28"/>
+          <w:szCs w:val="28"/>
+          <w:u w:val="single"/>
+          <w:lang w:val="en-US"/>
+        </w:rPr>
+        <w:lastRenderedPageBreak/>
+        <w:t>Data Manipulation using pandas</w:t>
+      </w:r>
+      <w:r>
+        <w:rPr>
+          <w:b/>
+          <w:bCs/>
+          <w:sz w:val="28"/>
+          <w:szCs w:val="28"/>
+          <w:u w:val="single"/>
+          <w:lang w:val="en-US"/>
+        </w:rPr>
+        <w:t xml:space="preserve"> (Extra Procedural)</w:t>
+      </w:r>
+      <w:r>
+        <w:rPr>
+          <w:sz w:val="28"/>
+          <w:szCs w:val="28"/>
+          <w:u w:val="single"/>
+          <w:lang w:val="en-US"/>
+        </w:rPr>
+        <w:t>:</w:t>
+      </w:r>
+    </w:p>
+    <w:p>
+      <w:pPr>
+        <w:rPr>
+          <w:lang w:val="en-US"/>
+        </w:rPr>
+      </w:pPr>
+      <w:r>
+        <w:rPr>
+          <w:lang w:val="en-US"/>
+        </w:rPr>
+        <w:t xml:space="preserve">The solution utilizes the </w:t>
+      </w:r>
+      <w:proofErr w:type="gramStart"/>
+      <w:r>
+        <w:rPr>
+          <w:lang w:val="en-US"/>
+        </w:rPr>
+        <w:t>pandas</w:t>
+      </w:r>
+      <w:proofErr w:type="gramEnd"/>
+      <w:r>
+        <w:rPr>
+          <w:lang w:val="en-US"/>
+        </w:rPr>
+        <w:t xml:space="preserve"> library to manipulate and analyze tabular data. Here are the key instances of data manipulation using pandas in the solution:</w:t>
       </w:r>
     </w:p>
     <w:p>
@@ -698,7 +1155,35 @@
         <w:rPr>
           <w:lang w:val="en-US"/>
         </w:rPr>
-        <w:t>The pandas read_csv function is used to read the input CSV file and create a DataFrame. This allows for easy access and manipulation of the data in a tabular format.</w:t>
+        <w:t xml:space="preserve">The pandas </w:t>
+      </w:r>
+      <w:proofErr w:type="spellStart"/>
+      <w:r>
+        <w:rPr>
+          <w:lang w:val="en-US"/>
+        </w:rPr>
+        <w:t>read_csv</w:t>
+      </w:r>
+      <w:proofErr w:type="spellEnd"/>
+      <w:r>
+        <w:rPr>
+          <w:lang w:val="en-US"/>
+        </w:rPr>
+        <w:t xml:space="preserve"> function is used to read the input CSV file and create a </w:t>
+      </w:r>
+      <w:proofErr w:type="spellStart"/>
+      <w:r>
+        <w:rPr>
+          <w:lang w:val="en-US"/>
+        </w:rPr>
+        <w:t>DataFrame</w:t>
+      </w:r>
+      <w:proofErr w:type="spellEnd"/>
+      <w:r>
+        <w:rPr>
+          <w:lang w:val="en-US"/>
+        </w:rPr>
+        <w:t>. This allows for easy access and manipulation of the data in a tabular format.</w:t>
       </w:r>
     </w:p>
     <w:p>
@@ -739,7 +1224,21 @@
         <w:rPr>
           <w:lang w:val="en-US"/>
         </w:rPr>
-        <w:t>The solution creates new columns in the DataFrame to store the calculated letter grades for each module. It uses the apply method along with a lambda function to apply the grading logic to each mark in the module columns.</w:t>
+        <w:t xml:space="preserve">The solution creates new columns in the </w:t>
+      </w:r>
+      <w:proofErr w:type="spellStart"/>
+      <w:r>
+        <w:rPr>
+          <w:lang w:val="en-US"/>
+        </w:rPr>
+        <w:t>DataFrame</w:t>
+      </w:r>
+      <w:proofErr w:type="spellEnd"/>
+      <w:r>
+        <w:rPr>
+          <w:lang w:val="en-US"/>
+        </w:rPr>
+        <w:t xml:space="preserve"> to store the calculated letter grades for each module. It uses the apply method along with a lambda function to apply the grading logic to each mark in the module columns.</w:t>
       </w:r>
     </w:p>
     <w:p>
@@ -780,7 +1279,21 @@
         <w:rPr>
           <w:lang w:val="en-US"/>
         </w:rPr>
-        <w:t>The solution calculates the GPA for each student by applying the GPA scale to the letter grades for each module. It uses pandas' applymap method to map the letter grades to their corresponding GPA values and then calculates the mean GPA across all modules for each student.</w:t>
+        <w:t xml:space="preserve">The solution calculates the GPA for each student by applying the GPA scale to the letter grades for each module. It uses pandas' </w:t>
+      </w:r>
+      <w:proofErr w:type="spellStart"/>
+      <w:r>
+        <w:rPr>
+          <w:lang w:val="en-US"/>
+        </w:rPr>
+        <w:t>applymap</w:t>
+      </w:r>
+      <w:proofErr w:type="spellEnd"/>
+      <w:r>
+        <w:rPr>
+          <w:lang w:val="en-US"/>
+        </w:rPr>
+        <w:t xml:space="preserve"> method to map the letter grades to their corresponding GPA values and then calculates the mean GPA across all modules for each student.</w:t>
       </w:r>
     </w:p>
     <w:p>
@@ -821,7 +1334,21 @@
         <w:rPr>
           <w:lang w:val="en-US"/>
         </w:rPr>
-        <w:t>The solution calculates the overall GPA by taking the mean of all the calculated GPAs for each student.</w:t>
+        <w:t xml:space="preserve">The solution calculates the overall GPA by taking the </w:t>
+      </w:r>
+      <w:proofErr w:type="gramStart"/>
+      <w:r>
+        <w:rPr>
+          <w:lang w:val="en-US"/>
+        </w:rPr>
+        <w:t>mean</w:t>
+      </w:r>
+      <w:proofErr w:type="gramEnd"/>
+      <w:r>
+        <w:rPr>
+          <w:lang w:val="en-US"/>
+        </w:rPr>
+        <w:t xml:space="preserve"> of all the calculated GPAs for each student.</w:t>
       </w:r>
     </w:p>
     <w:p>
@@ -1253,6 +1780,7 @@
   <w:style w:type="paragraph" w:default="1" w:styleId="Normal">
     <w:name w:val="Normal"/>
     <w:qFormat/>
+    <w:rsid w:val="00375C13"/>
   </w:style>
   <w:style w:type="character" w:default="1" w:styleId="DefaultParagraphFont">
     <w:name w:val="Default Paragraph Font"/>

</xml_diff>

<commit_message>
Cleaning Python code and adding to report
</commit_message>
<xml_diff>
--- a/G00398795 - Enda Lynch - Project/Report/Report.docx
+++ b/G00398795 - Enda Lynch - Project/Report/Report.docx
@@ -22,69 +22,9 @@
           <w:u w:val="single"/>
           <w:lang w:val="en-US"/>
         </w:rPr>
-        <w:t>Procedural Programming:</w:t>
-      </w:r>
-    </w:p>
-    <w:p>
-      <w:pPr>
-        <w:rPr>
-          <w:b/>
-          <w:bCs/>
-          <w:u w:val="single"/>
-          <w:lang w:val="en-US"/>
-        </w:rPr>
-      </w:pPr>
-      <w:r>
-        <w:rPr>
-          <w:b/>
-          <w:bCs/>
-          <w:u w:val="single"/>
-          <w:lang w:val="en-US"/>
-        </w:rPr>
-        <w:t>Introduction:</w:t>
-      </w:r>
-    </w:p>
-    <w:p>
-      <w:pPr>
-        <w:rPr>
-          <w:lang w:val="en-US"/>
-        </w:rPr>
-      </w:pPr>
-      <w:r>
-        <w:rPr>
-          <w:lang w:val="en-US"/>
-        </w:rPr>
-        <w:t xml:space="preserve">The provided solution demonstrates the application of paradigms, specifically procedural programming and data manipulation using pandas, to process and analyze student performance data. The solution utilizes the Python programming language and the </w:t>
-      </w:r>
-      <w:proofErr w:type="gramStart"/>
-      <w:r>
-        <w:rPr>
-          <w:lang w:val="en-US"/>
-        </w:rPr>
-        <w:t>pandas</w:t>
-      </w:r>
-      <w:proofErr w:type="gramEnd"/>
-      <w:r>
-        <w:rPr>
-          <w:lang w:val="en-US"/>
-        </w:rPr>
-        <w:t xml:space="preserve"> library to perform calculations and generate </w:t>
-      </w:r>
-      <w:r>
-        <w:rPr>
-          <w:lang w:val="en-US"/>
-        </w:rPr>
-        <w:t>insights from the data provided</w:t>
-      </w:r>
-      <w:r>
-        <w:rPr>
-          <w:lang w:val="en-US"/>
-        </w:rPr>
-        <w:t>. This report discusses how these paradigms were applied in the solution and evaluates their effectiveness.</w:t>
-      </w:r>
-    </w:p>
-    <w:p>
-      <w:pPr>
+        <w:t>Procedural Programming</w:t>
+      </w:r>
+      <w:r>
         <w:rPr>
           <w:b/>
           <w:bCs/>
@@ -93,7 +33,8 @@
           <w:u w:val="single"/>
           <w:lang w:val="en-US"/>
         </w:rPr>
-      </w:pPr>
+        <w:t xml:space="preserve"> - Python</w:t>
+      </w:r>
       <w:r>
         <w:rPr>
           <w:b/>
@@ -103,6 +44,99 @@
           <w:u w:val="single"/>
           <w:lang w:val="en-US"/>
         </w:rPr>
+        <w:t>:</w:t>
+      </w:r>
+    </w:p>
+    <w:p>
+      <w:pPr>
+        <w:rPr>
+          <w:b/>
+          <w:bCs/>
+          <w:u w:val="single"/>
+          <w:lang w:val="en-US"/>
+        </w:rPr>
+      </w:pPr>
+      <w:r>
+        <w:rPr>
+          <w:b/>
+          <w:bCs/>
+          <w:u w:val="single"/>
+          <w:lang w:val="en-US"/>
+        </w:rPr>
+        <w:t>Introduction:</w:t>
+      </w:r>
+    </w:p>
+    <w:p>
+      <w:pPr>
+        <w:rPr>
+          <w:lang w:val="en-US"/>
+        </w:rPr>
+      </w:pPr>
+      <w:r>
+        <w:rPr>
+          <w:lang w:val="en-US"/>
+        </w:rPr>
+        <w:t>The p</w:t>
+      </w:r>
+      <w:r>
+        <w:rPr>
+          <w:lang w:val="en-US"/>
+        </w:rPr>
+        <w:t>rocedural programming solution</w:t>
+      </w:r>
+      <w:r>
+        <w:rPr>
+          <w:lang w:val="en-US"/>
+        </w:rPr>
+        <w:t xml:space="preserve"> demonstrates the application of paradigms, specifically procedural programming and data manipulation using pandas, to process and analyze student performance data. The solution utilizes the Python programming language and the </w:t>
+      </w:r>
+      <w:proofErr w:type="gramStart"/>
+      <w:r>
+        <w:rPr>
+          <w:lang w:val="en-US"/>
+        </w:rPr>
+        <w:t>pandas</w:t>
+      </w:r>
+      <w:proofErr w:type="gramEnd"/>
+      <w:r>
+        <w:rPr>
+          <w:lang w:val="en-US"/>
+        </w:rPr>
+        <w:t xml:space="preserve"> library to perform calculations and generate </w:t>
+      </w:r>
+      <w:r>
+        <w:rPr>
+          <w:lang w:val="en-US"/>
+        </w:rPr>
+        <w:t>insights from the data provided</w:t>
+      </w:r>
+      <w:r>
+        <w:rPr>
+          <w:lang w:val="en-US"/>
+        </w:rPr>
+        <w:t>. This report discusses how these paradigms were applied in the solution and evaluates their effectiveness.</w:t>
+      </w:r>
+    </w:p>
+    <w:p>
+      <w:pPr>
+        <w:rPr>
+          <w:b/>
+          <w:bCs/>
+          <w:sz w:val="28"/>
+          <w:szCs w:val="28"/>
+          <w:u w:val="single"/>
+          <w:lang w:val="en-US"/>
+        </w:rPr>
+      </w:pPr>
+      <w:r>
+        <w:rPr>
+          <w:b/>
+          <w:bCs/>
+          <w:sz w:val="28"/>
+          <w:szCs w:val="28"/>
+          <w:u w:val="single"/>
+          <w:lang w:val="en-US"/>
+        </w:rPr>
         <w:t>Procedural Programming Paradigm:</w:t>
       </w:r>
     </w:p>
@@ -319,29 +353,63 @@
         <w:rPr>
           <w:lang w:val="en-US"/>
         </w:rPr>
-        <w:t>The application of paradigms in the solution, including procedural programming and data manipulation using pandas, has been effective in processing and analyzing student performance data. Procedural programming provides a clear and organized approach to solving the problem, breaking it down into sequential steps and utilizing control flow constructs for decision-making.</w:t>
-      </w:r>
-    </w:p>
-    <w:p>
-      <w:pPr>
-        <w:rPr>
-          <w:lang w:val="en-US"/>
-        </w:rPr>
-      </w:pPr>
-    </w:p>
-    <w:p>
-      <w:pPr>
-        <w:rPr>
-          <w:lang w:val="en-US"/>
-        </w:rPr>
-      </w:pPr>
-    </w:p>
-    <w:p>
-      <w:pPr>
-        <w:rPr>
-          <w:lang w:val="en-US"/>
-        </w:rPr>
-      </w:pPr>
+        <w:t xml:space="preserve">In the provided GPA calculator solution, the procedural paradigm is applied to break down the problem into smaller, manageable procedures or functions. This approach enhances code readability, reusability, and ease of testing. However, it is important to consider the limitations of the procedural paradigm, such as limited encapsulation and </w:t>
+      </w:r>
+      <w:r>
+        <w:rPr>
+          <w:lang w:val="en-US"/>
+        </w:rPr>
+        <w:t xml:space="preserve">the </w:t>
+      </w:r>
+      <w:r>
+        <w:rPr>
+          <w:lang w:val="en-US"/>
+        </w:rPr>
+        <w:t>potential</w:t>
+      </w:r>
+      <w:r>
+        <w:rPr>
+          <w:lang w:val="en-US"/>
+        </w:rPr>
+        <w:t xml:space="preserve"> for</w:t>
+      </w:r>
+      <w:r>
+        <w:rPr>
+          <w:lang w:val="en-US"/>
+        </w:rPr>
+        <w:t xml:space="preserve"> code duplication</w:t>
+      </w:r>
+      <w:r>
+        <w:rPr>
+          <w:lang w:val="en-US"/>
+        </w:rPr>
+        <w:t>, especially in larger applications</w:t>
+      </w:r>
+      <w:r>
+        <w:rPr>
+          <w:lang w:val="en-US"/>
+        </w:rPr>
+        <w:t>.</w:t>
+      </w:r>
+    </w:p>
+    <w:p>
+      <w:pPr>
+        <w:rPr>
+          <w:lang w:val="en-US"/>
+        </w:rPr>
+      </w:pPr>
+      <w:r>
+        <w:rPr>
+          <w:lang w:val="en-US"/>
+        </w:rPr>
+        <w:t xml:space="preserve">In this instance </w:t>
+      </w:r>
+      <w:r>
+        <w:rPr>
+          <w:lang w:val="en-US"/>
+        </w:rPr>
+        <w:t>Procedural programming provides a clear and organized approach to solving the problem, breaking it down into sequential steps and utilizing control flow constructs for decision-making.</w:t>
+      </w:r>
     </w:p>
     <w:p>
       <w:pPr>
@@ -418,6 +486,17 @@
           <w:u w:val="single"/>
           <w:lang w:val="en-US"/>
         </w:rPr>
+        <w:t xml:space="preserve"> - Python</w:t>
+      </w:r>
+      <w:r>
+        <w:rPr>
+          <w:b/>
+          <w:bCs/>
+          <w:sz w:val="28"/>
+          <w:szCs w:val="28"/>
+          <w:u w:val="single"/>
+          <w:lang w:val="en-US"/>
+        </w:rPr>
         <w:t>:</w:t>
       </w:r>
     </w:p>
@@ -450,6 +529,827 @@
         <w:rPr>
           <w:lang w:val="en-US"/>
         </w:rPr>
+        <w:t>The provided code demonstrates the application of Object-Oriented Programming (OOP) in developing a GPA calculator. Object-Oriented Programming is a programming paradigm that focuses on creating objects, which are instances of classes that encapsulate data and behavior. This report will discuss how applying OOP principles worked in the specific solution, highlighting the benefits and limitations of this approach.</w:t>
+      </w:r>
+    </w:p>
+    <w:p>
+      <w:pPr>
+        <w:rPr>
+          <w:lang w:val="en-US"/>
+        </w:rPr>
+      </w:pPr>
+    </w:p>
+    <w:p>
+      <w:pPr>
+        <w:rPr>
+          <w:b/>
+          <w:bCs/>
+          <w:u w:val="single"/>
+          <w:lang w:val="en-US"/>
+        </w:rPr>
+      </w:pPr>
+      <w:r>
+        <w:rPr>
+          <w:b/>
+          <w:bCs/>
+          <w:u w:val="single"/>
+          <w:lang w:val="en-US"/>
+        </w:rPr>
+        <w:t>Class Design:</w:t>
+      </w:r>
+    </w:p>
+    <w:p>
+      <w:pPr>
+        <w:rPr>
+          <w:lang w:val="en-US"/>
+        </w:rPr>
+      </w:pPr>
+      <w:r>
+        <w:rPr>
+          <w:lang w:val="en-US"/>
+        </w:rPr>
+        <w:t>In the solution, a class named "</w:t>
+      </w:r>
+      <w:proofErr w:type="spellStart"/>
+      <w:r>
+        <w:rPr>
+          <w:lang w:val="en-US"/>
+        </w:rPr>
+        <w:t>GPA_Calculator</w:t>
+      </w:r>
+      <w:proofErr w:type="spellEnd"/>
+      <w:r>
+        <w:rPr>
+          <w:lang w:val="en-US"/>
+        </w:rPr>
+        <w:t>" is defined, which encapsulates the GPA calculation logic and related functionalities. The class has an initializer method "</w:t>
+      </w:r>
+      <w:proofErr w:type="spellStart"/>
+      <w:r>
+        <w:rPr>
+          <w:lang w:val="en-US"/>
+        </w:rPr>
+        <w:t>init</w:t>
+      </w:r>
+      <w:proofErr w:type="spellEnd"/>
+      <w:r>
+        <w:rPr>
+          <w:lang w:val="en-US"/>
+        </w:rPr>
+        <w:t>" that sets up the necessary data, such as the module columns and the GPA scale. This class design promotes encapsulation, as the data and methods related to GPA calculation are grouped together.</w:t>
+      </w:r>
+    </w:p>
+    <w:p>
+      <w:pPr>
+        <w:rPr>
+          <w:lang w:val="en-US"/>
+        </w:rPr>
+      </w:pPr>
+    </w:p>
+    <w:p>
+      <w:pPr>
+        <w:rPr>
+          <w:b/>
+          <w:bCs/>
+          <w:u w:val="single"/>
+          <w:lang w:val="en-US"/>
+        </w:rPr>
+      </w:pPr>
+      <w:r>
+        <w:rPr>
+          <w:b/>
+          <w:bCs/>
+          <w:u w:val="single"/>
+          <w:lang w:val="en-US"/>
+        </w:rPr>
+        <w:t>Encapsulation and Data Hiding:</w:t>
+      </w:r>
+    </w:p>
+    <w:p>
+      <w:pPr>
+        <w:rPr>
+          <w:lang w:val="en-US"/>
+        </w:rPr>
+      </w:pPr>
+      <w:r>
+        <w:rPr>
+          <w:lang w:val="en-US"/>
+        </w:rPr>
+        <w:t xml:space="preserve">The </w:t>
+      </w:r>
+      <w:proofErr w:type="spellStart"/>
+      <w:r>
+        <w:rPr>
+          <w:lang w:val="en-US"/>
+        </w:rPr>
+        <w:t>GPA_Calculator</w:t>
+      </w:r>
+      <w:proofErr w:type="spellEnd"/>
+      <w:r>
+        <w:rPr>
+          <w:lang w:val="en-US"/>
+        </w:rPr>
+        <w:t xml:space="preserve"> class encapsulates the relevant methods, such as "</w:t>
+      </w:r>
+      <w:proofErr w:type="spellStart"/>
+      <w:r>
+        <w:rPr>
+          <w:lang w:val="en-US"/>
+        </w:rPr>
+        <w:t>calculate_letter_grade</w:t>
+      </w:r>
+      <w:proofErr w:type="spellEnd"/>
+      <w:r>
+        <w:rPr>
+          <w:lang w:val="en-US"/>
+        </w:rPr>
+        <w:t>" and "</w:t>
+      </w:r>
+      <w:proofErr w:type="spellStart"/>
+      <w:r>
+        <w:rPr>
+          <w:lang w:val="en-US"/>
+        </w:rPr>
+        <w:t>calculate_gpa</w:t>
+      </w:r>
+      <w:proofErr w:type="spellEnd"/>
+      <w:r>
+        <w:rPr>
+          <w:lang w:val="en-US"/>
+        </w:rPr>
+        <w:t>," within the class. These methods are accessible only through class instances, ensuring data hiding and preventing direct modification or access to internal data structures. This promotes data integrity and reduces the risk of unintended modifications.</w:t>
+      </w:r>
+    </w:p>
+    <w:p>
+      <w:pPr>
+        <w:rPr>
+          <w:lang w:val="en-US"/>
+        </w:rPr>
+      </w:pPr>
+    </w:p>
+    <w:p>
+      <w:pPr>
+        <w:rPr>
+          <w:b/>
+          <w:bCs/>
+          <w:u w:val="single"/>
+          <w:lang w:val="en-US"/>
+        </w:rPr>
+      </w:pPr>
+      <w:r>
+        <w:rPr>
+          <w:b/>
+          <w:bCs/>
+          <w:u w:val="single"/>
+          <w:lang w:val="en-US"/>
+        </w:rPr>
+        <w:t>Method Abstraction and Reusability:</w:t>
+      </w:r>
+    </w:p>
+    <w:p>
+      <w:pPr>
+        <w:rPr>
+          <w:lang w:val="en-US"/>
+        </w:rPr>
+      </w:pPr>
+      <w:r>
+        <w:rPr>
+          <w:lang w:val="en-US"/>
+        </w:rPr>
+        <w:t xml:space="preserve">The </w:t>
+      </w:r>
+      <w:proofErr w:type="spellStart"/>
+      <w:r>
+        <w:rPr>
+          <w:lang w:val="en-US"/>
+        </w:rPr>
+        <w:t>GPA_Calculator</w:t>
+      </w:r>
+      <w:proofErr w:type="spellEnd"/>
+      <w:r>
+        <w:rPr>
+          <w:lang w:val="en-US"/>
+        </w:rPr>
+        <w:t xml:space="preserve"> class abstracts the GPA calculation logic into the "</w:t>
+      </w:r>
+      <w:proofErr w:type="spellStart"/>
+      <w:r>
+        <w:rPr>
+          <w:lang w:val="en-US"/>
+        </w:rPr>
+        <w:t>calculate_gpa</w:t>
+      </w:r>
+      <w:proofErr w:type="spellEnd"/>
+      <w:r>
+        <w:rPr>
+          <w:lang w:val="en-US"/>
+        </w:rPr>
+        <w:t>" method, which takes a list of marks as input and returns the calculated GPA. This abstraction promotes reusability, as the method can be used in multiple contexts without rewriting the same logic. The "</w:t>
+      </w:r>
+      <w:proofErr w:type="spellStart"/>
+      <w:r>
+        <w:rPr>
+          <w:lang w:val="en-US"/>
+        </w:rPr>
+        <w:t>calculate_letter_grade</w:t>
+      </w:r>
+      <w:proofErr w:type="spellEnd"/>
+      <w:r>
+        <w:rPr>
+          <w:lang w:val="en-US"/>
+        </w:rPr>
+        <w:t>" method is also encapsulated within the class and reused within the GPA calculation process.</w:t>
+      </w:r>
+    </w:p>
+    <w:p>
+      <w:pPr>
+        <w:rPr>
+          <w:lang w:val="en-US"/>
+        </w:rPr>
+      </w:pPr>
+    </w:p>
+    <w:p>
+      <w:pPr>
+        <w:rPr>
+          <w:b/>
+          <w:bCs/>
+          <w:u w:val="single"/>
+          <w:lang w:val="en-US"/>
+        </w:rPr>
+      </w:pPr>
+      <w:r>
+        <w:rPr>
+          <w:b/>
+          <w:bCs/>
+          <w:u w:val="single"/>
+          <w:lang w:val="en-US"/>
+        </w:rPr>
+        <w:t>Modularity and Separation of Concerns:</w:t>
+      </w:r>
+    </w:p>
+    <w:p>
+      <w:pPr>
+        <w:rPr>
+          <w:lang w:val="en-US"/>
+        </w:rPr>
+      </w:pPr>
+      <w:r>
+        <w:rPr>
+          <w:lang w:val="en-US"/>
+        </w:rPr>
+        <w:t xml:space="preserve">The </w:t>
+      </w:r>
+      <w:proofErr w:type="spellStart"/>
+      <w:r>
+        <w:rPr>
+          <w:lang w:val="en-US"/>
+        </w:rPr>
+        <w:t>GPA_Calculator</w:t>
+      </w:r>
+      <w:proofErr w:type="spellEnd"/>
+      <w:r>
+        <w:rPr>
+          <w:lang w:val="en-US"/>
+        </w:rPr>
+        <w:t xml:space="preserve"> class separates the concerns related to GPA calculation, data processing, and live mode functionality. The "</w:t>
+      </w:r>
+      <w:proofErr w:type="spellStart"/>
+      <w:r>
+        <w:rPr>
+          <w:lang w:val="en-US"/>
+        </w:rPr>
+        <w:t>process_data</w:t>
+      </w:r>
+      <w:proofErr w:type="spellEnd"/>
+      <w:r>
+        <w:rPr>
+          <w:lang w:val="en-US"/>
+        </w:rPr>
+        <w:t xml:space="preserve">" method processes the data from a CSV file, performs calculations, and returns the result as a </w:t>
+      </w:r>
+      <w:proofErr w:type="gramStart"/>
+      <w:r>
+        <w:rPr>
+          <w:lang w:val="en-US"/>
+        </w:rPr>
+        <w:t xml:space="preserve">pandas </w:t>
+      </w:r>
+      <w:proofErr w:type="spellStart"/>
+      <w:r>
+        <w:rPr>
+          <w:lang w:val="en-US"/>
+        </w:rPr>
+        <w:t>DataFrame</w:t>
+      </w:r>
+      <w:proofErr w:type="spellEnd"/>
+      <w:proofErr w:type="gramEnd"/>
+      <w:r>
+        <w:rPr>
+          <w:lang w:val="en-US"/>
+        </w:rPr>
+        <w:t>. The "</w:t>
+      </w:r>
+      <w:proofErr w:type="spellStart"/>
+      <w:r>
+        <w:rPr>
+          <w:lang w:val="en-US"/>
+        </w:rPr>
+        <w:t>run_live_mode</w:t>
+      </w:r>
+      <w:proofErr w:type="spellEnd"/>
+      <w:r>
+        <w:rPr>
+          <w:lang w:val="en-US"/>
+        </w:rPr>
+        <w:t>" method handles the interactive mode for calculating GPA based on user inputs. This modular approach enhances code organization and readability.</w:t>
+      </w:r>
+    </w:p>
+    <w:p>
+      <w:pPr>
+        <w:rPr>
+          <w:lang w:val="en-US"/>
+        </w:rPr>
+      </w:pPr>
+    </w:p>
+    <w:p>
+      <w:pPr>
+        <w:rPr>
+          <w:b/>
+          <w:bCs/>
+          <w:u w:val="single"/>
+          <w:lang w:val="en-US"/>
+        </w:rPr>
+      </w:pPr>
+      <w:r>
+        <w:rPr>
+          <w:b/>
+          <w:bCs/>
+          <w:u w:val="single"/>
+          <w:lang w:val="en-US"/>
+        </w:rPr>
+        <w:t>Inheritance and Polymorphism:</w:t>
+      </w:r>
+    </w:p>
+    <w:p>
+      <w:pPr>
+        <w:rPr>
+          <w:lang w:val="en-US"/>
+        </w:rPr>
+      </w:pPr>
+      <w:r>
+        <w:rPr>
+          <w:lang w:val="en-US"/>
+        </w:rPr>
+        <w:t xml:space="preserve">In the provided code, the </w:t>
+      </w:r>
+      <w:proofErr w:type="spellStart"/>
+      <w:r>
+        <w:rPr>
+          <w:lang w:val="en-US"/>
+        </w:rPr>
+        <w:t>GPA_Calculator</w:t>
+      </w:r>
+      <w:proofErr w:type="spellEnd"/>
+      <w:r>
+        <w:rPr>
+          <w:lang w:val="en-US"/>
+        </w:rPr>
+        <w:t xml:space="preserve"> class does not explicitly demonstrate inheritance or polymorphism. However, if the solution were to be extended in the future, additional classes could </w:t>
+      </w:r>
+      <w:proofErr w:type="gramStart"/>
+      <w:r>
+        <w:rPr>
+          <w:lang w:val="en-US"/>
+        </w:rPr>
+        <w:t>inherit</w:t>
+      </w:r>
+      <w:proofErr w:type="gramEnd"/>
+      <w:r>
+        <w:rPr>
+          <w:lang w:val="en-US"/>
+        </w:rPr>
+        <w:t xml:space="preserve"> from the </w:t>
+      </w:r>
+      <w:proofErr w:type="spellStart"/>
+      <w:r>
+        <w:rPr>
+          <w:lang w:val="en-US"/>
+        </w:rPr>
+        <w:t>GPA_Calculator</w:t>
+      </w:r>
+      <w:proofErr w:type="spellEnd"/>
+      <w:r>
+        <w:rPr>
+          <w:lang w:val="en-US"/>
+        </w:rPr>
+        <w:t xml:space="preserve"> class to provide specialized functionality or different calculation </w:t>
+      </w:r>
+      <w:r>
+        <w:rPr>
+          <w:lang w:val="en-US"/>
+        </w:rPr>
+        <w:lastRenderedPageBreak/>
+        <w:t>methods. This would facilitate code reuse and support polymorphism, where different objects can be treated interchangeably.</w:t>
+      </w:r>
+    </w:p>
+    <w:p>
+      <w:pPr>
+        <w:rPr>
+          <w:lang w:val="en-US"/>
+        </w:rPr>
+      </w:pPr>
+    </w:p>
+    <w:p>
+      <w:pPr>
+        <w:rPr>
+          <w:lang w:val="en-US"/>
+        </w:rPr>
+      </w:pPr>
+      <w:r>
+        <w:rPr>
+          <w:b/>
+          <w:bCs/>
+          <w:u w:val="single"/>
+          <w:lang w:val="en-US"/>
+        </w:rPr>
+        <w:t>Benefits of Object-Oriented Programming:</w:t>
+      </w:r>
+    </w:p>
+    <w:p>
+      <w:pPr>
+        <w:rPr>
+          <w:lang w:val="en-US"/>
+        </w:rPr>
+      </w:pPr>
+      <w:r>
+        <w:rPr>
+          <w:b/>
+          <w:bCs/>
+          <w:u w:val="single"/>
+          <w:lang w:val="en-US"/>
+        </w:rPr>
+        <w:t>Code Organization and Reusability:</w:t>
+      </w:r>
+      <w:r>
+        <w:rPr>
+          <w:lang w:val="en-US"/>
+        </w:rPr>
+        <w:t xml:space="preserve"> OOP promotes modular code design, allowing for better organization and reusability of code. The encapsulation of data and behavior within classes facilitates code reuse and reduces code duplication.</w:t>
+      </w:r>
+    </w:p>
+    <w:p>
+      <w:pPr>
+        <w:rPr>
+          <w:lang w:val="en-US"/>
+        </w:rPr>
+      </w:pPr>
+      <w:r>
+        <w:rPr>
+          <w:b/>
+          <w:bCs/>
+          <w:u w:val="single"/>
+          <w:lang w:val="en-US"/>
+        </w:rPr>
+        <w:t>Abstraction and Data Hiding:</w:t>
+      </w:r>
+      <w:r>
+        <w:rPr>
+          <w:lang w:val="en-US"/>
+        </w:rPr>
+        <w:t xml:space="preserve"> OOP allows for abstraction, where complex operations can be encapsulated within methods, promoting simplicity and ease of use. Data hiding ensures that internal implementation details are hidden, reducing the risk of unintended modifications.</w:t>
+      </w:r>
+    </w:p>
+    <w:p>
+      <w:pPr>
+        <w:rPr>
+          <w:lang w:val="en-US"/>
+        </w:rPr>
+      </w:pPr>
+      <w:r>
+        <w:rPr>
+          <w:b/>
+          <w:bCs/>
+          <w:u w:val="single"/>
+          <w:lang w:val="en-US"/>
+        </w:rPr>
+        <w:t>Encapsulation and Modularity:</w:t>
+      </w:r>
+      <w:r>
+        <w:rPr>
+          <w:lang w:val="en-US"/>
+        </w:rPr>
+        <w:t xml:space="preserve"> OOP encourages encapsulation, grouping related data and behavior together within classes. This promotes modularity, making it easier to understand and maintain the codebase.</w:t>
+      </w:r>
+    </w:p>
+    <w:p>
+      <w:pPr>
+        <w:rPr>
+          <w:lang w:val="en-US"/>
+        </w:rPr>
+      </w:pPr>
+      <w:r>
+        <w:rPr>
+          <w:b/>
+          <w:bCs/>
+          <w:u w:val="single"/>
+          <w:lang w:val="en-US"/>
+        </w:rPr>
+        <w:t>Extensibility:</w:t>
+      </w:r>
+      <w:r>
+        <w:rPr>
+          <w:lang w:val="en-US"/>
+        </w:rPr>
+        <w:t xml:space="preserve"> OOP provides a foundation for building extensible systems. By leveraging concepts like inheritance and polymorphism, new classes can be created to inherit and extend the functionality of existing classes, promoting code scalability and adaptability.</w:t>
+      </w:r>
+    </w:p>
+    <w:p>
+      <w:pPr>
+        <w:rPr>
+          <w:lang w:val="en-US"/>
+        </w:rPr>
+      </w:pPr>
+    </w:p>
+    <w:p>
+      <w:pPr>
+        <w:rPr>
+          <w:b/>
+          <w:bCs/>
+          <w:u w:val="single"/>
+          <w:lang w:val="en-US"/>
+        </w:rPr>
+      </w:pPr>
+      <w:r>
+        <w:rPr>
+          <w:b/>
+          <w:bCs/>
+          <w:u w:val="single"/>
+          <w:lang w:val="en-US"/>
+        </w:rPr>
+        <w:t>Limitations of Object-Oriented Programming:</w:t>
+      </w:r>
+    </w:p>
+    <w:p>
+      <w:pPr>
+        <w:rPr>
+          <w:lang w:val="en-US"/>
+        </w:rPr>
+      </w:pPr>
+      <w:r>
+        <w:rPr>
+          <w:b/>
+          <w:bCs/>
+          <w:u w:val="single"/>
+          <w:lang w:val="en-US"/>
+        </w:rPr>
+        <w:t>Overhead:</w:t>
+      </w:r>
+      <w:r>
+        <w:rPr>
+          <w:lang w:val="en-US"/>
+        </w:rPr>
+        <w:t xml:space="preserve"> OOP can introduce additional overhead due to the need to define classes, create objects, and manage relationships between objects. This can result in slightly slower performance compared to procedural programming in certain scenarios.</w:t>
+      </w:r>
+    </w:p>
+    <w:p>
+      <w:pPr>
+        <w:rPr>
+          <w:lang w:val="en-US"/>
+        </w:rPr>
+      </w:pPr>
+      <w:r>
+        <w:rPr>
+          <w:b/>
+          <w:bCs/>
+          <w:u w:val="single"/>
+          <w:lang w:val="en-US"/>
+        </w:rPr>
+        <w:t xml:space="preserve">Steeper Learning Curve: </w:t>
+      </w:r>
+      <w:r>
+        <w:rPr>
+          <w:lang w:val="en-US"/>
+        </w:rPr>
+        <w:t>OOP requires a solid understanding of concepts such as classes, objects, inheritance, and polymorphism. Learning these concepts and applying them effectively may take more time and effort compared to procedural programming.</w:t>
+      </w:r>
+    </w:p>
+    <w:p>
+      <w:pPr>
+        <w:rPr>
+          <w:lang w:val="en-US"/>
+        </w:rPr>
+      </w:pPr>
+      <w:r>
+        <w:rPr>
+          <w:b/>
+          <w:bCs/>
+          <w:u w:val="single"/>
+          <w:lang w:val="en-US"/>
+        </w:rPr>
+        <w:t xml:space="preserve">Potential Complexity: </w:t>
+      </w:r>
+      <w:r>
+        <w:rPr>
+          <w:lang w:val="en-US"/>
+        </w:rPr>
+        <w:t>Poorly designed class hierarchies or excessive use of inheritance can lead to complex and hard-to-maintain code. Careful consideration should be given to the design and structure of classes to prevent unnecessary complexity.</w:t>
+      </w:r>
+    </w:p>
+    <w:p>
+      <w:pPr>
+        <w:rPr>
+          <w:lang w:val="en-US"/>
+        </w:rPr>
+      </w:pPr>
+    </w:p>
+    <w:p>
+      <w:pPr>
+        <w:rPr>
+          <w:lang w:val="en-US"/>
+        </w:rPr>
+      </w:pPr>
+      <w:r>
+        <w:rPr>
+          <w:b/>
+          <w:bCs/>
+          <w:u w:val="single"/>
+          <w:lang w:val="en-US"/>
+        </w:rPr>
+        <w:t>Conclusion</w:t>
+      </w:r>
+      <w:r>
+        <w:rPr>
+          <w:lang w:val="en-US"/>
+        </w:rPr>
+        <w:t>:</w:t>
+      </w:r>
+    </w:p>
+    <w:p>
+      <w:pPr>
+        <w:rPr>
+          <w:lang w:val="en-US"/>
+        </w:rPr>
+      </w:pPr>
+      <w:r>
+        <w:rPr>
+          <w:lang w:val="en-US"/>
+        </w:rPr>
+        <w:t>The application of Object-Oriented Programming in the provided GPA calculator solution brings several benefits such as code organization, reusability, encapsulation, and modularity. The use of classes promotes data integrity, abstraction, and separation of concerns. While OOP introduces additional complexity and a steeper learning curve, it provides a solid foundation for extensible and maintainable code. Overall, the solution demonstrates the advantages of OOP in developing a structured and reusable GPA calculator.</w:t>
+      </w:r>
+    </w:p>
+    <w:p>
+      <w:pPr>
+        <w:rPr>
+          <w:lang w:val="en-US"/>
+        </w:rPr>
+      </w:pPr>
+    </w:p>
+    <w:p>
+      <w:pPr>
+        <w:rPr>
+          <w:lang w:val="en-US"/>
+        </w:rPr>
+      </w:pPr>
+    </w:p>
+    <w:p>
+      <w:pPr>
+        <w:rPr>
+          <w:lang w:val="en-US"/>
+        </w:rPr>
+      </w:pPr>
+    </w:p>
+    <w:p>
+      <w:pPr>
+        <w:rPr>
+          <w:lang w:val="en-US"/>
+        </w:rPr>
+      </w:pPr>
+    </w:p>
+    <w:p>
+      <w:pPr>
+        <w:rPr>
+          <w:b/>
+          <w:bCs/>
+          <w:sz w:val="28"/>
+          <w:szCs w:val="28"/>
+          <w:u w:val="single"/>
+          <w:lang w:val="en-US"/>
+        </w:rPr>
+      </w:pPr>
+      <w:r>
+        <w:rPr>
+          <w:b/>
+          <w:bCs/>
+          <w:sz w:val="28"/>
+          <w:szCs w:val="28"/>
+          <w:u w:val="single"/>
+          <w:lang w:val="en-US"/>
+        </w:rPr>
+        <w:t>Object Orientated</w:t>
+      </w:r>
+      <w:r>
+        <w:rPr>
+          <w:b/>
+          <w:bCs/>
+          <w:sz w:val="28"/>
+          <w:szCs w:val="28"/>
+          <w:u w:val="single"/>
+          <w:lang w:val="en-US"/>
+        </w:rPr>
+        <w:t xml:space="preserve"> Programming</w:t>
+      </w:r>
+      <w:r>
+        <w:rPr>
+          <w:b/>
+          <w:bCs/>
+          <w:sz w:val="28"/>
+          <w:szCs w:val="28"/>
+          <w:u w:val="single"/>
+          <w:lang w:val="en-US"/>
+        </w:rPr>
+        <w:t xml:space="preserve"> (OOP) </w:t>
+      </w:r>
+      <w:r>
+        <w:rPr>
+          <w:b/>
+          <w:bCs/>
+          <w:sz w:val="28"/>
+          <w:szCs w:val="28"/>
+          <w:u w:val="single"/>
+          <w:lang w:val="en-US"/>
+        </w:rPr>
+        <w:t>–</w:t>
+      </w:r>
+      <w:r>
+        <w:rPr>
+          <w:b/>
+          <w:bCs/>
+          <w:sz w:val="28"/>
+          <w:szCs w:val="28"/>
+          <w:u w:val="single"/>
+          <w:lang w:val="en-US"/>
+        </w:rPr>
+        <w:t xml:space="preserve"> </w:t>
+      </w:r>
+      <w:r>
+        <w:rPr>
+          <w:b/>
+          <w:bCs/>
+          <w:sz w:val="28"/>
+          <w:szCs w:val="28"/>
+          <w:u w:val="single"/>
+          <w:lang w:val="en-US"/>
+        </w:rPr>
+        <w:t>C Programming</w:t>
+      </w:r>
+      <w:r>
+        <w:rPr>
+          <w:b/>
+          <w:bCs/>
+          <w:sz w:val="28"/>
+          <w:szCs w:val="28"/>
+          <w:u w:val="single"/>
+          <w:lang w:val="en-US"/>
+        </w:rPr>
+        <w:t>:</w:t>
+      </w:r>
+    </w:p>
+    <w:p>
+      <w:pPr>
+        <w:rPr>
+          <w:lang w:val="en-US"/>
+        </w:rPr>
+      </w:pPr>
+    </w:p>
+    <w:p>
+      <w:pPr>
+        <w:rPr>
+          <w:b/>
+          <w:bCs/>
+          <w:u w:val="single"/>
+          <w:lang w:val="en-US"/>
+        </w:rPr>
+      </w:pPr>
+      <w:r>
+        <w:rPr>
+          <w:b/>
+          <w:bCs/>
+          <w:u w:val="single"/>
+          <w:lang w:val="en-US"/>
+        </w:rPr>
+        <w:t>Introduction:</w:t>
+      </w:r>
+    </w:p>
+    <w:p>
+      <w:pPr>
+        <w:rPr>
+          <w:lang w:val="en-US"/>
+        </w:rPr>
+      </w:pPr>
+      <w:r>
+        <w:rPr>
+          <w:lang w:val="en-US"/>
+        </w:rPr>
         <w:t>T</w:t>
       </w:r>
       <w:r>
@@ -746,20 +1646,6 @@
         </w:rPr>
         <w:t>t's important to note that this code does not utilize concepts such as inheritance or polymorphism, which are commonly associated with OOP.</w:t>
       </w:r>
-    </w:p>
-    <w:p>
-      <w:pPr>
-        <w:rPr>
-          <w:lang w:val="en-US"/>
-        </w:rPr>
-      </w:pPr>
-    </w:p>
-    <w:p>
-      <w:pPr>
-        <w:rPr>
-          <w:lang w:val="en-US"/>
-        </w:rPr>
-      </w:pPr>
     </w:p>
     <w:p>
       <w:pPr>
@@ -1780,7 +2666,7 @@
   <w:style w:type="paragraph" w:default="1" w:styleId="Normal">
     <w:name w:val="Normal"/>
     <w:qFormat/>
-    <w:rsid w:val="00375C13"/>
+    <w:rsid w:val="00722D04"/>
   </w:style>
   <w:style w:type="character" w:default="1" w:styleId="DefaultParagraphFont">
     <w:name w:val="Default Paragraph Font"/>

</xml_diff>